<commit_message>
++New Blog Post - CaptureTheFlag Writeup
</commit_message>
<xml_diff>
--- a/_site/cvs/shan_cv_shorter_version.docx
+++ b/_site/cvs/shan_cv_shorter_version.docx
@@ -15,36 +15,31 @@
           <w:szCs w:val="30"/>
         </w:rPr>
       </w:pPr>
-    </w:p>
-    <w:p>
-      <w:pPr>
-        <w:ind w:left="810"/>
-      </w:pPr>
       <w:r>
         <w:rPr>
           <w:noProof/>
         </w:rPr>
         <w:drawing>
-          <wp:anchor distT="0" distB="0" distL="114300" distR="114300" simplePos="0" relativeHeight="251793408" behindDoc="0" locked="0" layoutInCell="1" allowOverlap="1" wp14:anchorId="244A052D" wp14:editId="7D97D9F4">
+          <wp:anchor distT="0" distB="0" distL="114300" distR="114300" simplePos="0" relativeHeight="251798528" behindDoc="0" locked="0" layoutInCell="1" allowOverlap="1" wp14:anchorId="1FFB8AD8" wp14:editId="5CBF7C9F">
             <wp:simplePos x="0" y="0"/>
             <wp:positionH relativeFrom="column">
-              <wp:posOffset>581025</wp:posOffset>
+              <wp:posOffset>533400</wp:posOffset>
             </wp:positionH>
             <wp:positionV relativeFrom="paragraph">
-              <wp:posOffset>124460</wp:posOffset>
+              <wp:posOffset>228600</wp:posOffset>
             </wp:positionV>
-            <wp:extent cx="981075" cy="981075"/>
-            <wp:effectExtent l="19050" t="19050" r="28575" b="28575"/>
+            <wp:extent cx="933450" cy="1135866"/>
+            <wp:effectExtent l="0" t="0" r="0" b="7620"/>
             <wp:wrapThrough wrapText="bothSides">
               <wp:wrapPolygon edited="0">
-                <wp:start x="-419" y="-419"/>
-                <wp:lineTo x="-419" y="21810"/>
-                <wp:lineTo x="21810" y="21810"/>
-                <wp:lineTo x="21810" y="-419"/>
-                <wp:lineTo x="-419" y="-419"/>
+                <wp:start x="0" y="0"/>
+                <wp:lineTo x="0" y="21383"/>
+                <wp:lineTo x="21159" y="21383"/>
+                <wp:lineTo x="21159" y="0"/>
+                <wp:lineTo x="0" y="0"/>
               </wp:wrapPolygon>
             </wp:wrapThrough>
-            <wp:docPr id="9" name="Picture 9"/>
+            <wp:docPr id="4" name="Picture 4"/>
             <wp:cNvGraphicFramePr>
               <a:graphicFrameLocks xmlns:a="http://schemas.openxmlformats.org/drawingml/2006/main" noChangeAspect="1"/>
             </wp:cNvGraphicFramePr>
@@ -52,11 +47,11 @@
               <a:graphicData uri="http://schemas.openxmlformats.org/drawingml/2006/picture">
                 <pic:pic xmlns:pic="http://schemas.openxmlformats.org/drawingml/2006/picture">
                   <pic:nvPicPr>
-                    <pic:cNvPr id="9" name="0.jpg"/>
+                    <pic:cNvPr id="4" name="DSC_0487__01__01-01.jpeg"/>
                     <pic:cNvPicPr/>
                   </pic:nvPicPr>
                   <pic:blipFill>
-                    <a:blip r:embed="rId5">
+                    <a:blip r:embed="rId5" cstate="print">
                       <a:extLst>
                         <a:ext uri="{28A0092B-C50C-407E-A947-70E740481C1C}">
                           <a14:useLocalDpi xmlns:a14="http://schemas.microsoft.com/office/drawing/2010/main" val="0"/>
@@ -70,16 +65,11 @@
                   <pic:spPr>
                     <a:xfrm>
                       <a:off x="0" y="0"/>
-                      <a:ext cx="981075" cy="981075"/>
+                      <a:ext cx="933450" cy="1135866"/>
                     </a:xfrm>
                     <a:prstGeom prst="rect">
                       <a:avLst/>
                     </a:prstGeom>
-                    <a:ln w="22225">
-                      <a:solidFill>
-                        <a:schemeClr val="accent2"/>
-                      </a:solidFill>
-                    </a:ln>
                   </pic:spPr>
                 </pic:pic>
               </a:graphicData>
@@ -93,6 +83,11 @@
           </wp:anchor>
         </w:drawing>
       </w:r>
+    </w:p>
+    <w:p>
+      <w:pPr>
+        <w:ind w:left="810"/>
+      </w:pPr>
       <w:r>
         <w:rPr>
           <w:noProof/>
@@ -100,7 +95,7 @@
         <mc:AlternateContent>
           <mc:Choice Requires="wps">
             <w:drawing>
-              <wp:anchor distT="0" distB="0" distL="114300" distR="114300" simplePos="0" relativeHeight="251653120" behindDoc="0" locked="0" layoutInCell="1" allowOverlap="1" wp14:anchorId="2DC13F7C" wp14:editId="31C931AA">
+              <wp:anchor distT="0" distB="0" distL="114300" distR="114300" simplePos="0" relativeHeight="251653120" behindDoc="0" locked="0" layoutInCell="1" allowOverlap="1" wp14:anchorId="2DC13F7C" wp14:editId="40472D2F">
                 <wp:simplePos x="0" y="0"/>
                 <wp:positionH relativeFrom="column">
                   <wp:posOffset>3994785</wp:posOffset>
@@ -228,7 +223,7 @@
               </wp:anchor>
             </w:drawing>
           </mc:Choice>
-          <mc:Fallback xmlns:w16se="http://schemas.microsoft.com/office/word/2015/wordml/symex" xmlns:w16cid="http://schemas.microsoft.com/office/word/2016/wordml/cid" xmlns:am3d="http://schemas.microsoft.com/office/drawing/2017/model3d" xmlns:aink="http://schemas.microsoft.com/office/drawing/2016/ink" xmlns:cx8="http://schemas.microsoft.com/office/drawing/2016/5/14/chartex" xmlns:cx7="http://schemas.microsoft.com/office/drawing/2016/5/13/chartex" xmlns:cx6="http://schemas.microsoft.com/office/drawing/2016/5/12/chartex" xmlns:cx5="http://schemas.microsoft.com/office/drawing/2016/5/11/chartex" xmlns:cx4="http://schemas.microsoft.com/office/drawing/2016/5/10/chartex" xmlns:cx3="http://schemas.microsoft.com/office/drawing/2016/5/9/chartex" xmlns:cx2="http://schemas.microsoft.com/office/drawing/2015/10/21/chartex" xmlns:cx1="http://schemas.microsoft.com/office/drawing/2015/9/8/chartex" xmlns:cx="http://schemas.microsoft.com/office/drawing/2014/chartex">
+          <mc:Fallback>
             <w:pict>
               <v:shapetype w14:anchorId="2DC13F7C" id="_x0000_t202" coordsize="21600,21600" o:spt="202" path="m,l,21600r21600,l21600,xe">
                 <v:stroke joinstyle="miter"/>
@@ -728,7 +723,7 @@
               </wp:anchor>
             </w:drawing>
           </mc:Choice>
-          <mc:Fallback xmlns:w16se="http://schemas.microsoft.com/office/word/2015/wordml/symex" xmlns:w16cid="http://schemas.microsoft.com/office/word/2016/wordml/cid" xmlns:am3d="http://schemas.microsoft.com/office/drawing/2017/model3d" xmlns:aink="http://schemas.microsoft.com/office/drawing/2016/ink" xmlns:cx8="http://schemas.microsoft.com/office/drawing/2016/5/14/chartex" xmlns:cx7="http://schemas.microsoft.com/office/drawing/2016/5/13/chartex" xmlns:cx6="http://schemas.microsoft.com/office/drawing/2016/5/12/chartex" xmlns:cx5="http://schemas.microsoft.com/office/drawing/2016/5/11/chartex" xmlns:cx4="http://schemas.microsoft.com/office/drawing/2016/5/10/chartex" xmlns:cx3="http://schemas.microsoft.com/office/drawing/2016/5/9/chartex" xmlns:cx2="http://schemas.microsoft.com/office/drawing/2015/10/21/chartex" xmlns:cx1="http://schemas.microsoft.com/office/drawing/2015/9/8/chartex" xmlns:cx="http://schemas.microsoft.com/office/drawing/2014/chartex">
+          <mc:Fallback xmlns:cx="http://schemas.microsoft.com/office/drawing/2014/chartex" xmlns:cx1="http://schemas.microsoft.com/office/drawing/2015/9/8/chartex" xmlns:cx2="http://schemas.microsoft.com/office/drawing/2015/10/21/chartex" xmlns:cx3="http://schemas.microsoft.com/office/drawing/2016/5/9/chartex" xmlns:cx4="http://schemas.microsoft.com/office/drawing/2016/5/10/chartex" xmlns:cx5="http://schemas.microsoft.com/office/drawing/2016/5/11/chartex" xmlns:cx6="http://schemas.microsoft.com/office/drawing/2016/5/12/chartex" xmlns:cx7="http://schemas.microsoft.com/office/drawing/2016/5/13/chartex" xmlns:cx8="http://schemas.microsoft.com/office/drawing/2016/5/14/chartex" xmlns:aink="http://schemas.microsoft.com/office/drawing/2016/ink" xmlns:am3d="http://schemas.microsoft.com/office/drawing/2017/model3d" xmlns:w16cid="http://schemas.microsoft.com/office/word/2016/wordml/cid" xmlns:w16se="http://schemas.microsoft.com/office/word/2015/wordml/symex">
             <w:pict>
               <v:line w14:anchorId="59EAAC8C" id="Straight Connector 5" o:spid="_x0000_s1026" style="position:absolute;z-index:251652096;visibility:visible;mso-wrap-style:square;mso-wrap-distance-left:9pt;mso-wrap-distance-top:0;mso-wrap-distance-right:9pt;mso-wrap-distance-bottom:0;mso-position-horizontal:absolute;mso-position-horizontal-relative:text;mso-position-vertical:absolute;mso-position-vertical-relative:text" from="135.65pt,17.5pt" to="556.1pt,17.5pt" o:gfxdata="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" strokecolor="#969696 [3206]" strokeweight="2.25pt">
                 <v:stroke joinstyle="miter"/>
@@ -739,6 +734,8 @@
       </w:r>
     </w:p>
     <w:p/>
+    <w:bookmarkStart w:id="0" w:name="_GoBack"/>
+    <w:bookmarkEnd w:id="0"/>
     <w:p>
       <w:r>
         <w:rPr>
@@ -2331,7 +2328,7 @@
               </wp:anchor>
             </w:drawing>
           </mc:Choice>
-          <mc:Fallback xmlns:w16se="http://schemas.microsoft.com/office/word/2015/wordml/symex" xmlns:w16cid="http://schemas.microsoft.com/office/word/2016/wordml/cid" xmlns:am3d="http://schemas.microsoft.com/office/drawing/2017/model3d" xmlns:aink="http://schemas.microsoft.com/office/drawing/2016/ink" xmlns:cx8="http://schemas.microsoft.com/office/drawing/2016/5/14/chartex" xmlns:cx7="http://schemas.microsoft.com/office/drawing/2016/5/13/chartex" xmlns:cx6="http://schemas.microsoft.com/office/drawing/2016/5/12/chartex" xmlns:cx5="http://schemas.microsoft.com/office/drawing/2016/5/11/chartex" xmlns:cx4="http://schemas.microsoft.com/office/drawing/2016/5/10/chartex" xmlns:cx3="http://schemas.microsoft.com/office/drawing/2016/5/9/chartex" xmlns:cx2="http://schemas.microsoft.com/office/drawing/2015/10/21/chartex" xmlns:cx1="http://schemas.microsoft.com/office/drawing/2015/9/8/chartex" xmlns:cx="http://schemas.microsoft.com/office/drawing/2014/chartex">
+          <mc:Fallback xmlns:cx="http://schemas.microsoft.com/office/drawing/2014/chartex" xmlns:cx1="http://schemas.microsoft.com/office/drawing/2015/9/8/chartex" xmlns:cx2="http://schemas.microsoft.com/office/drawing/2015/10/21/chartex" xmlns:cx3="http://schemas.microsoft.com/office/drawing/2016/5/9/chartex" xmlns:cx4="http://schemas.microsoft.com/office/drawing/2016/5/10/chartex" xmlns:cx5="http://schemas.microsoft.com/office/drawing/2016/5/11/chartex" xmlns:cx6="http://schemas.microsoft.com/office/drawing/2016/5/12/chartex" xmlns:cx7="http://schemas.microsoft.com/office/drawing/2016/5/13/chartex" xmlns:cx8="http://schemas.microsoft.com/office/drawing/2016/5/14/chartex" xmlns:aink="http://schemas.microsoft.com/office/drawing/2016/ink" xmlns:am3d="http://schemas.microsoft.com/office/drawing/2017/model3d" xmlns:w16cid="http://schemas.microsoft.com/office/word/2016/wordml/cid" xmlns:w16se="http://schemas.microsoft.com/office/word/2015/wordml/symex">
             <w:pict>
               <v:group w14:anchorId="15D40329" id="Group 235" o:spid="_x0000_s1039" style="position:absolute;margin-left:315pt;margin-top:214.65pt;width:243.6pt;height:25.1pt;z-index:251753472;mso-position-vertical-relative:page;mso-width-relative:margin" coordsize="30937,3187" o:gfxdata="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">
                 <v:shape id="Text Box 236" o:spid="_x0000_s1040" type="#_x0000_t202" style="position:absolute;width:16916;height:3187;visibility:visible;mso-wrap-style:square;v-text-anchor:top" o:gfxdata="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" filled="f" stroked="f" strokeweight=".5pt">
@@ -2878,7 +2875,7 @@
                                                   <a14:useLocalDpi xmlns:a14="http://schemas.microsoft.com/office/drawing/2010/main" val="0"/>
                                                 </a:ext>
                                                 <a:ext uri="{96DAC541-7B7A-43D3-8B79-37D633B846F1}">
-                                                  <asvg:svgBlip xmlns:asvg="http://schemas.microsoft.com/office/drawing/2016/SVG/main" xmlns:w16se="http://schemas.microsoft.com/office/word/2015/wordml/symex" xmlns:w16cid="http://schemas.microsoft.com/office/word/2016/wordml/cid" xmlns:w="http://schemas.openxmlformats.org/wordprocessingml/2006/main" xmlns:w10="urn:schemas-microsoft-com:office:word" xmlns:v="urn:schemas-microsoft-com:vml" xmlns:o="urn:schemas-microsoft-com:office:office" xmlns:am3d="http://schemas.microsoft.com/office/drawing/2017/model3d" xmlns:aink="http://schemas.microsoft.com/office/drawing/2016/ink" xmlns:cx8="http://schemas.microsoft.com/office/drawing/2016/5/14/chartex" xmlns:cx7="http://schemas.microsoft.com/office/drawing/2016/5/13/chartex" xmlns:cx6="http://schemas.microsoft.com/office/drawing/2016/5/12/chartex" xmlns:cx5="http://schemas.microsoft.com/office/drawing/2016/5/11/chartex" xmlns:cx4="http://schemas.microsoft.com/office/drawing/2016/5/10/chartex" xmlns:cx3="http://schemas.microsoft.com/office/drawing/2016/5/9/chartex" xmlns:cx2="http://schemas.microsoft.com/office/drawing/2015/10/21/chartex" xmlns:cx1="http://schemas.microsoft.com/office/drawing/2015/9/8/chartex" xmlns:cx="http://schemas.microsoft.com/office/drawing/2014/chartex" xmlns="" r:embed="rId12"/>
+                                                  <asvg:svgBlip xmlns="" xmlns:cx="http://schemas.microsoft.com/office/drawing/2014/chartex" xmlns:cx1="http://schemas.microsoft.com/office/drawing/2015/9/8/chartex" xmlns:cx2="http://schemas.microsoft.com/office/drawing/2015/10/21/chartex" xmlns:cx3="http://schemas.microsoft.com/office/drawing/2016/5/9/chartex" xmlns:cx4="http://schemas.microsoft.com/office/drawing/2016/5/10/chartex" xmlns:cx5="http://schemas.microsoft.com/office/drawing/2016/5/11/chartex" xmlns:cx6="http://schemas.microsoft.com/office/drawing/2016/5/12/chartex" xmlns:cx7="http://schemas.microsoft.com/office/drawing/2016/5/13/chartex" xmlns:cx8="http://schemas.microsoft.com/office/drawing/2016/5/14/chartex" xmlns:aink="http://schemas.microsoft.com/office/drawing/2016/ink" xmlns:am3d="http://schemas.microsoft.com/office/drawing/2017/model3d" xmlns:o="urn:schemas-microsoft-com:office:office" xmlns:v="urn:schemas-microsoft-com:vml" xmlns:w10="urn:schemas-microsoft-com:office:word" xmlns:w="http://schemas.openxmlformats.org/wordprocessingml/2006/main" xmlns:w16cid="http://schemas.microsoft.com/office/word/2016/wordml/cid" xmlns:w16se="http://schemas.microsoft.com/office/word/2015/wordml/symex" xmlns:asvg="http://schemas.microsoft.com/office/drawing/2016/SVG/main" r:embed="rId12"/>
                                                 </a:ext>
                                               </a:extLst>
                                             </a:blip>
@@ -3269,7 +3266,7 @@
                                       <pic:cNvPicPr/>
                                     </pic:nvPicPr>
                                     <pic:blipFill>
-                                      <a:blip r:embed="rId11">
+                                      <a:blip r:embed="rId13">
                                         <a:extLst>
                                           <a:ext uri="{28A0092B-C50C-407E-A947-70E740481C1C}">
                                             <a14:useLocalDpi xmlns:a14="http://schemas.microsoft.com/office/drawing/2010/main" val="0"/>
@@ -3549,7 +3546,7 @@
                                 <w:szCs w:val="17"/>
                               </w:rPr>
                             </w:pPr>
-                            <w:hyperlink r:id="rId13" w:history="1">
+                            <w:hyperlink r:id="rId14" w:history="1">
                               <w:r>
                                 <w:rPr>
                                   <w:rStyle w:val="Hyperlink"/>
@@ -3605,7 +3602,7 @@
                                 <w:szCs w:val="17"/>
                               </w:rPr>
                             </w:pPr>
-                            <w:hyperlink r:id="rId14" w:history="1">
+                            <w:hyperlink r:id="rId15" w:history="1">
                               <w:r>
                                 <w:rPr>
                                   <w:rStyle w:val="Hyperlink"/>
@@ -3862,7 +3859,7 @@
               </wp:anchor>
             </w:drawing>
           </mc:Choice>
-          <mc:Fallback xmlns:w16se="http://schemas.microsoft.com/office/word/2015/wordml/symex" xmlns:w16cid="http://schemas.microsoft.com/office/word/2016/wordml/cid" xmlns:am3d="http://schemas.microsoft.com/office/drawing/2017/model3d" xmlns:aink="http://schemas.microsoft.com/office/drawing/2016/ink" xmlns:cx8="http://schemas.microsoft.com/office/drawing/2016/5/14/chartex" xmlns:cx7="http://schemas.microsoft.com/office/drawing/2016/5/13/chartex" xmlns:cx6="http://schemas.microsoft.com/office/drawing/2016/5/12/chartex" xmlns:cx5="http://schemas.microsoft.com/office/drawing/2016/5/11/chartex" xmlns:cx4="http://schemas.microsoft.com/office/drawing/2016/5/10/chartex" xmlns:cx3="http://schemas.microsoft.com/office/drawing/2016/5/9/chartex" xmlns:cx2="http://schemas.microsoft.com/office/drawing/2015/10/21/chartex" xmlns:cx1="http://schemas.microsoft.com/office/drawing/2015/9/8/chartex" xmlns:cx="http://schemas.microsoft.com/office/drawing/2014/chartex">
+          <mc:Fallback xmlns:cx="http://schemas.microsoft.com/office/drawing/2014/chartex" xmlns:cx1="http://schemas.microsoft.com/office/drawing/2015/9/8/chartex" xmlns:cx2="http://schemas.microsoft.com/office/drawing/2015/10/21/chartex" xmlns:cx3="http://schemas.microsoft.com/office/drawing/2016/5/9/chartex" xmlns:cx4="http://schemas.microsoft.com/office/drawing/2016/5/10/chartex" xmlns:cx5="http://schemas.microsoft.com/office/drawing/2016/5/11/chartex" xmlns:cx6="http://schemas.microsoft.com/office/drawing/2016/5/12/chartex" xmlns:cx7="http://schemas.microsoft.com/office/drawing/2016/5/13/chartex" xmlns:cx8="http://schemas.microsoft.com/office/drawing/2016/5/14/chartex" xmlns:aink="http://schemas.microsoft.com/office/drawing/2016/ink" xmlns:am3d="http://schemas.microsoft.com/office/drawing/2017/model3d" xmlns:w16cid="http://schemas.microsoft.com/office/word/2016/wordml/cid" xmlns:w16se="http://schemas.microsoft.com/office/word/2015/wordml/symex">
             <w:pict>
               <v:group w14:anchorId="6710DA31" id="Group 239" o:spid="_x0000_s1048" style="position:absolute;margin-left:313.2pt;margin-top:295.35pt;width:246.3pt;height:25.1pt;z-index:251757568;mso-position-vertical-relative:page;mso-width-relative:margin;mso-height-relative:margin" coordsize="31280,3187" o:gfxdata="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">
                 <v:shape id="Text Box 240" o:spid="_x0000_s1049" type="#_x0000_t202" style="position:absolute;width:16916;height:3187;visibility:visible;mso-wrap-style:square;v-text-anchor:top" o:gfxdata="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" filled="f" stroked="f" strokeweight=".5pt">
@@ -4006,7 +4003,7 @@
               </wp:anchor>
             </w:drawing>
           </mc:Choice>
-          <mc:Fallback xmlns:w16se="http://schemas.microsoft.com/office/word/2015/wordml/symex" xmlns:w16cid="http://schemas.microsoft.com/office/word/2016/wordml/cid" xmlns:am3d="http://schemas.microsoft.com/office/drawing/2017/model3d" xmlns:aink="http://schemas.microsoft.com/office/drawing/2016/ink" xmlns:cx8="http://schemas.microsoft.com/office/drawing/2016/5/14/chartex" xmlns:cx7="http://schemas.microsoft.com/office/drawing/2016/5/13/chartex" xmlns:cx6="http://schemas.microsoft.com/office/drawing/2016/5/12/chartex" xmlns:cx5="http://schemas.microsoft.com/office/drawing/2016/5/11/chartex" xmlns:cx4="http://schemas.microsoft.com/office/drawing/2016/5/10/chartex" xmlns:cx3="http://schemas.microsoft.com/office/drawing/2016/5/9/chartex" xmlns:cx2="http://schemas.microsoft.com/office/drawing/2015/10/21/chartex" xmlns:cx1="http://schemas.microsoft.com/office/drawing/2015/9/8/chartex" xmlns:cx="http://schemas.microsoft.com/office/drawing/2014/chartex">
+          <mc:Fallback xmlns:cx="http://schemas.microsoft.com/office/drawing/2014/chartex" xmlns:cx1="http://schemas.microsoft.com/office/drawing/2015/9/8/chartex" xmlns:cx2="http://schemas.microsoft.com/office/drawing/2015/10/21/chartex" xmlns:cx3="http://schemas.microsoft.com/office/drawing/2016/5/9/chartex" xmlns:cx4="http://schemas.microsoft.com/office/drawing/2016/5/10/chartex" xmlns:cx5="http://schemas.microsoft.com/office/drawing/2016/5/11/chartex" xmlns:cx6="http://schemas.microsoft.com/office/drawing/2016/5/12/chartex" xmlns:cx7="http://schemas.microsoft.com/office/drawing/2016/5/13/chartex" xmlns:cx8="http://schemas.microsoft.com/office/drawing/2016/5/14/chartex" xmlns:aink="http://schemas.microsoft.com/office/drawing/2016/ink" xmlns:am3d="http://schemas.microsoft.com/office/drawing/2017/model3d" xmlns:w16cid="http://schemas.microsoft.com/office/word/2016/wordml/cid" xmlns:w16se="http://schemas.microsoft.com/office/word/2015/wordml/symex">
             <w:pict>
               <v:group w14:anchorId="1DF196BF" id="Group 244" o:spid="_x0000_s1051" style="position:absolute;margin-left:310.8pt;margin-top:399.15pt;width:241.75pt;height:25.1pt;z-index:251761664;mso-position-vertical-relative:page;mso-width-relative:margin" coordsize="30709,3187" o:gfxdata="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">
                 <v:shape id="Text Box 245" o:spid="_x0000_s1052" type="#_x0000_t202" style="position:absolute;width:18212;height:3187;visibility:visible;mso-wrap-style:square;v-text-anchor:top" o:gfxdata="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" filled="f" stroked="f" strokeweight=".5pt">
@@ -4647,8 +4644,6 @@
       <w:pPr>
         <w:jc w:val="center"/>
       </w:pPr>
-      <w:bookmarkStart w:id="0" w:name="_GoBack"/>
-      <w:bookmarkEnd w:id="0"/>
       <w:r>
         <w:rPr>
           <w:noProof/>
@@ -5898,7 +5893,7 @@
               </wp:anchor>
             </w:drawing>
           </mc:Choice>
-          <mc:Fallback xmlns:w16se="http://schemas.microsoft.com/office/word/2015/wordml/symex" xmlns:w16cid="http://schemas.microsoft.com/office/word/2016/wordml/cid" xmlns:am3d="http://schemas.microsoft.com/office/drawing/2017/model3d" xmlns:aink="http://schemas.microsoft.com/office/drawing/2016/ink" xmlns:cx8="http://schemas.microsoft.com/office/drawing/2016/5/14/chartex" xmlns:cx7="http://schemas.microsoft.com/office/drawing/2016/5/13/chartex" xmlns:cx6="http://schemas.microsoft.com/office/drawing/2016/5/12/chartex" xmlns:cx5="http://schemas.microsoft.com/office/drawing/2016/5/11/chartex" xmlns:cx4="http://schemas.microsoft.com/office/drawing/2016/5/10/chartex" xmlns:cx3="http://schemas.microsoft.com/office/drawing/2016/5/9/chartex" xmlns:cx2="http://schemas.microsoft.com/office/drawing/2015/10/21/chartex" xmlns:cx1="http://schemas.microsoft.com/office/drawing/2015/9/8/chartex" xmlns:cx="http://schemas.microsoft.com/office/drawing/2014/chartex">
+          <mc:Fallback xmlns:cx="http://schemas.microsoft.com/office/drawing/2014/chartex" xmlns:cx1="http://schemas.microsoft.com/office/drawing/2015/9/8/chartex" xmlns:cx2="http://schemas.microsoft.com/office/drawing/2015/10/21/chartex" xmlns:cx3="http://schemas.microsoft.com/office/drawing/2016/5/9/chartex" xmlns:cx4="http://schemas.microsoft.com/office/drawing/2016/5/10/chartex" xmlns:cx5="http://schemas.microsoft.com/office/drawing/2016/5/11/chartex" xmlns:cx6="http://schemas.microsoft.com/office/drawing/2016/5/12/chartex" xmlns:cx7="http://schemas.microsoft.com/office/drawing/2016/5/13/chartex" xmlns:cx8="http://schemas.microsoft.com/office/drawing/2016/5/14/chartex" xmlns:aink="http://schemas.microsoft.com/office/drawing/2016/ink" xmlns:am3d="http://schemas.microsoft.com/office/drawing/2017/model3d" xmlns:w16cid="http://schemas.microsoft.com/office/word/2016/wordml/cid" xmlns:w16se="http://schemas.microsoft.com/office/word/2015/wordml/symex">
             <w:pict>
               <v:group w14:anchorId="12D6FB84" id="Group 261" o:spid="_x0000_s1055" style="position:absolute;left:0;text-align:left;margin-left:311.4pt;margin-top:691.65pt;width:241.75pt;height:25.1pt;z-index:251769856;mso-position-vertical-relative:page;mso-width-relative:margin" coordsize="30709,3187" o:gfxdata="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">
                 <v:shape id="Text Box 262" o:spid="_x0000_s1056" type="#_x0000_t202" style="position:absolute;width:18212;height:3187;visibility:visible;mso-wrap-style:square;v-text-anchor:top" o:gfxdata="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" filled="f" stroked="f" strokeweight=".5pt">
@@ -6771,7 +6766,7 @@
               </wp:anchor>
             </w:drawing>
           </mc:Choice>
-          <mc:Fallback xmlns:w16se="http://schemas.microsoft.com/office/word/2015/wordml/symex" xmlns:w16cid="http://schemas.microsoft.com/office/word/2016/wordml/cid" xmlns:am3d="http://schemas.microsoft.com/office/drawing/2017/model3d" xmlns:aink="http://schemas.microsoft.com/office/drawing/2016/ink" xmlns:cx8="http://schemas.microsoft.com/office/drawing/2016/5/14/chartex" xmlns:cx7="http://schemas.microsoft.com/office/drawing/2016/5/13/chartex" xmlns:cx6="http://schemas.microsoft.com/office/drawing/2016/5/12/chartex" xmlns:cx5="http://schemas.microsoft.com/office/drawing/2016/5/11/chartex" xmlns:cx4="http://schemas.microsoft.com/office/drawing/2016/5/10/chartex" xmlns:cx3="http://schemas.microsoft.com/office/drawing/2016/5/9/chartex" xmlns:cx2="http://schemas.microsoft.com/office/drawing/2015/10/21/chartex" xmlns:cx1="http://schemas.microsoft.com/office/drawing/2015/9/8/chartex" xmlns:cx="http://schemas.microsoft.com/office/drawing/2014/chartex">
+          <mc:Fallback xmlns:cx="http://schemas.microsoft.com/office/drawing/2014/chartex" xmlns:cx1="http://schemas.microsoft.com/office/drawing/2015/9/8/chartex" xmlns:cx2="http://schemas.microsoft.com/office/drawing/2015/10/21/chartex" xmlns:cx3="http://schemas.microsoft.com/office/drawing/2016/5/9/chartex" xmlns:cx4="http://schemas.microsoft.com/office/drawing/2016/5/10/chartex" xmlns:cx5="http://schemas.microsoft.com/office/drawing/2016/5/11/chartex" xmlns:cx6="http://schemas.microsoft.com/office/drawing/2016/5/12/chartex" xmlns:cx7="http://schemas.microsoft.com/office/drawing/2016/5/13/chartex" xmlns:cx8="http://schemas.microsoft.com/office/drawing/2016/5/14/chartex" xmlns:aink="http://schemas.microsoft.com/office/drawing/2016/ink" xmlns:am3d="http://schemas.microsoft.com/office/drawing/2017/model3d" xmlns:w16cid="http://schemas.microsoft.com/office/word/2016/wordml/cid" xmlns:w16se="http://schemas.microsoft.com/office/word/2015/wordml/symex">
             <w:pict>
               <v:group w14:anchorId="03C9EE5D" id="Group 231" o:spid="_x0000_s1059" style="position:absolute;left:0;text-align:left;margin-left:42.75pt;margin-top:684.75pt;width:249.75pt;height:80.25pt;z-index:251751424;mso-position-vertical-relative:page;mso-width-relative:margin;mso-height-relative:margin" coordsize="30165,3081" o:gfxdata="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">
                 <v:shape id="Text Box 232" o:spid="_x0000_s1060" type="#_x0000_t202" style="position:absolute;width:13487;height:2759;visibility:visible;mso-wrap-style:square;v-text-anchor:top" o:gfxdata="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" filled="f" stroked="f" strokeweight=".5pt">
@@ -7457,7 +7452,7 @@
               </wp:anchor>
             </w:drawing>
           </mc:Choice>
-          <mc:Fallback xmlns:w16se="http://schemas.microsoft.com/office/word/2015/wordml/symex" xmlns:w16cid="http://schemas.microsoft.com/office/word/2016/wordml/cid" xmlns:am3d="http://schemas.microsoft.com/office/drawing/2017/model3d" xmlns:aink="http://schemas.microsoft.com/office/drawing/2016/ink" xmlns:cx8="http://schemas.microsoft.com/office/drawing/2016/5/14/chartex" xmlns:cx7="http://schemas.microsoft.com/office/drawing/2016/5/13/chartex" xmlns:cx6="http://schemas.microsoft.com/office/drawing/2016/5/12/chartex" xmlns:cx5="http://schemas.microsoft.com/office/drawing/2016/5/11/chartex" xmlns:cx4="http://schemas.microsoft.com/office/drawing/2016/5/10/chartex" xmlns:cx3="http://schemas.microsoft.com/office/drawing/2016/5/9/chartex" xmlns:cx2="http://schemas.microsoft.com/office/drawing/2015/10/21/chartex" xmlns:cx1="http://schemas.microsoft.com/office/drawing/2015/9/8/chartex" xmlns:cx="http://schemas.microsoft.com/office/drawing/2014/chartex">
+          <mc:Fallback xmlns:cx="http://schemas.microsoft.com/office/drawing/2014/chartex" xmlns:cx1="http://schemas.microsoft.com/office/drawing/2015/9/8/chartex" xmlns:cx2="http://schemas.microsoft.com/office/drawing/2015/10/21/chartex" xmlns:cx3="http://schemas.microsoft.com/office/drawing/2016/5/9/chartex" xmlns:cx4="http://schemas.microsoft.com/office/drawing/2016/5/10/chartex" xmlns:cx5="http://schemas.microsoft.com/office/drawing/2016/5/11/chartex" xmlns:cx6="http://schemas.microsoft.com/office/drawing/2016/5/12/chartex" xmlns:cx7="http://schemas.microsoft.com/office/drawing/2016/5/13/chartex" xmlns:cx8="http://schemas.microsoft.com/office/drawing/2016/5/14/chartex" xmlns:aink="http://schemas.microsoft.com/office/drawing/2016/ink" xmlns:am3d="http://schemas.microsoft.com/office/drawing/2017/model3d" xmlns:w16cid="http://schemas.microsoft.com/office/word/2016/wordml/cid" xmlns:w16se="http://schemas.microsoft.com/office/word/2015/wordml/symex">
             <w:pict>
               <v:group w14:anchorId="526B3875" id="Group 248" o:spid="_x0000_s1064" style="position:absolute;left:0;text-align:left;margin-left:30.35pt;margin-top:762.35pt;width:241.75pt;height:25.1pt;z-index:251765760;mso-position-vertical-relative:page;mso-width-relative:margin" coordsize="30709,3187" o:gfxdata="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">
                 <v:shape id="Text Box 258" o:spid="_x0000_s1065" type="#_x0000_t202" style="position:absolute;width:18212;height:3187;visibility:visible;mso-wrap-style:square;v-text-anchor:top" o:gfxdata="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" filled="f" stroked="f" strokeweight=".5pt">
@@ -8041,7 +8036,7 @@
                                       <pic:cNvPicPr/>
                                     </pic:nvPicPr>
                                     <pic:blipFill>
-                                      <a:blip r:embed="rId26">
+                                      <a:blip r:embed="rId27">
                                         <a:extLst>
                                           <a:ext uri="{28A0092B-C50C-407E-A947-70E740481C1C}">
                                             <a14:useLocalDpi xmlns:a14="http://schemas.microsoft.com/office/drawing/2010/main" val="0"/>
@@ -8402,7 +8397,7 @@
                                             <pic:cNvPicPr/>
                                           </pic:nvPicPr>
                                           <pic:blipFill>
-                                            <a:blip r:embed="rId27">
+                                            <a:blip r:embed="rId28">
                                               <a:extLst>
                                                 <a:ext uri="{28A0092B-C50C-407E-A947-70E740481C1C}">
                                                   <a14:useLocalDpi xmlns:a14="http://schemas.microsoft.com/office/drawing/2010/main" val="0"/>
@@ -8841,7 +8836,7 @@
                                       <pic:cNvPicPr/>
                                     </pic:nvPicPr>
                                     <pic:blipFill>
-                                      <a:blip r:embed="rId27">
+                                      <a:blip r:embed="rId29">
                                         <a:extLst>
                                           <a:ext uri="{28A0092B-C50C-407E-A947-70E740481C1C}">
                                             <a14:useLocalDpi xmlns:a14="http://schemas.microsoft.com/office/drawing/2010/main" val="0"/>
@@ -9282,7 +9277,7 @@
                                             <pic:cNvPicPr/>
                                           </pic:nvPicPr>
                                           <pic:blipFill>
-                                            <a:blip r:embed="rId28">
+                                            <a:blip r:embed="rId30">
                                               <a:extLst>
                                                 <a:ext uri="{28A0092B-C50C-407E-A947-70E740481C1C}">
                                                   <a14:useLocalDpi xmlns:a14="http://schemas.microsoft.com/office/drawing/2010/main" val="0"/>
@@ -9530,7 +9525,7 @@
               </wp:anchor>
             </w:drawing>
           </mc:Choice>
-          <mc:Fallback xmlns:w16se="http://schemas.microsoft.com/office/word/2015/wordml/symex" xmlns:w16cid="http://schemas.microsoft.com/office/word/2016/wordml/cid" xmlns:am3d="http://schemas.microsoft.com/office/drawing/2017/model3d" xmlns:aink="http://schemas.microsoft.com/office/drawing/2016/ink" xmlns:cx8="http://schemas.microsoft.com/office/drawing/2016/5/14/chartex" xmlns:cx7="http://schemas.microsoft.com/office/drawing/2016/5/13/chartex" xmlns:cx6="http://schemas.microsoft.com/office/drawing/2016/5/12/chartex" xmlns:cx5="http://schemas.microsoft.com/office/drawing/2016/5/11/chartex" xmlns:cx4="http://schemas.microsoft.com/office/drawing/2016/5/10/chartex" xmlns:cx3="http://schemas.microsoft.com/office/drawing/2016/5/9/chartex" xmlns:cx2="http://schemas.microsoft.com/office/drawing/2015/10/21/chartex" xmlns:cx1="http://schemas.microsoft.com/office/drawing/2015/9/8/chartex" xmlns:cx="http://schemas.microsoft.com/office/drawing/2014/chartex">
+          <mc:Fallback xmlns:cx="http://schemas.microsoft.com/office/drawing/2014/chartex" xmlns:cx1="http://schemas.microsoft.com/office/drawing/2015/9/8/chartex" xmlns:cx2="http://schemas.microsoft.com/office/drawing/2015/10/21/chartex" xmlns:cx3="http://schemas.microsoft.com/office/drawing/2016/5/9/chartex" xmlns:cx4="http://schemas.microsoft.com/office/drawing/2016/5/10/chartex" xmlns:cx5="http://schemas.microsoft.com/office/drawing/2016/5/11/chartex" xmlns:cx6="http://schemas.microsoft.com/office/drawing/2016/5/12/chartex" xmlns:cx7="http://schemas.microsoft.com/office/drawing/2016/5/13/chartex" xmlns:cx8="http://schemas.microsoft.com/office/drawing/2016/5/14/chartex" xmlns:aink="http://schemas.microsoft.com/office/drawing/2016/ink" xmlns:am3d="http://schemas.microsoft.com/office/drawing/2017/model3d" xmlns:w16cid="http://schemas.microsoft.com/office/word/2016/wordml/cid" xmlns:w16se="http://schemas.microsoft.com/office/word/2015/wordml/symex">
             <w:pict>
               <v:group w14:anchorId="3B0581F4" id="Group 1" o:spid="_x0000_s1075" style="position:absolute;left:0;text-align:left;margin-left:43.5pt;margin-top:379.5pt;width:250.8pt;height:98.25pt;z-index:251745280;mso-position-vertical-relative:margin;mso-width-relative:margin;mso-height-relative:margin" coordsize="30289,2933" o:gfxdata="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">
                 <v:shape id="Text Box 2" o:spid="_x0000_s1076" type="#_x0000_t202" style="position:absolute;width:13487;height:2759;visibility:visible;mso-wrap-style:square;v-text-anchor:top" o:gfxdata="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" filled="f" stroked="f" strokeweight=".5pt">
@@ -10177,7 +10172,7 @@
               </wp:anchor>
             </w:drawing>
           </mc:Choice>
-          <mc:Fallback xmlns:w16se="http://schemas.microsoft.com/office/word/2015/wordml/symex" xmlns:w16cid="http://schemas.microsoft.com/office/word/2016/wordml/cid" xmlns:am3d="http://schemas.microsoft.com/office/drawing/2017/model3d" xmlns:aink="http://schemas.microsoft.com/office/drawing/2016/ink" xmlns:cx8="http://schemas.microsoft.com/office/drawing/2016/5/14/chartex" xmlns:cx7="http://schemas.microsoft.com/office/drawing/2016/5/13/chartex" xmlns:cx6="http://schemas.microsoft.com/office/drawing/2016/5/12/chartex" xmlns:cx5="http://schemas.microsoft.com/office/drawing/2016/5/11/chartex" xmlns:cx4="http://schemas.microsoft.com/office/drawing/2016/5/10/chartex" xmlns:cx3="http://schemas.microsoft.com/office/drawing/2016/5/9/chartex" xmlns:cx2="http://schemas.microsoft.com/office/drawing/2015/10/21/chartex" xmlns:cx1="http://schemas.microsoft.com/office/drawing/2015/9/8/chartex" xmlns:cx="http://schemas.microsoft.com/office/drawing/2014/chartex">
+          <mc:Fallback xmlns:cx="http://schemas.microsoft.com/office/drawing/2014/chartex" xmlns:cx1="http://schemas.microsoft.com/office/drawing/2015/9/8/chartex" xmlns:cx2="http://schemas.microsoft.com/office/drawing/2015/10/21/chartex" xmlns:cx3="http://schemas.microsoft.com/office/drawing/2016/5/9/chartex" xmlns:cx4="http://schemas.microsoft.com/office/drawing/2016/5/10/chartex" xmlns:cx5="http://schemas.microsoft.com/office/drawing/2016/5/11/chartex" xmlns:cx6="http://schemas.microsoft.com/office/drawing/2016/5/12/chartex" xmlns:cx7="http://schemas.microsoft.com/office/drawing/2016/5/13/chartex" xmlns:cx8="http://schemas.microsoft.com/office/drawing/2016/5/14/chartex" xmlns:aink="http://schemas.microsoft.com/office/drawing/2016/ink" xmlns:am3d="http://schemas.microsoft.com/office/drawing/2017/model3d" xmlns:w16cid="http://schemas.microsoft.com/office/word/2016/wordml/cid" xmlns:w16se="http://schemas.microsoft.com/office/word/2015/wordml/symex">
             <w:pict>
               <v:group w14:anchorId="060D29FA" id="Group 249" o:spid="_x0000_s1080" style="position:absolute;left:0;text-align:left;margin-left:313.65pt;margin-top:536.2pt;width:244.9pt;height:25.1pt;z-index:251741184;mso-position-vertical-relative:page;mso-width-relative:margin" coordsize="31109,3187" o:gfxdata="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">
                 <v:shape id="Text Box 250" o:spid="_x0000_s1081" type="#_x0000_t202" style="position:absolute;width:14007;height:3187;visibility:visible;mso-wrap-style:square;v-text-anchor:top" o:gfxdata="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" filled="f" stroked="f" strokeweight=".5pt">
@@ -10944,7 +10939,7 @@
 </file>
 
 <file path=customXml/itemProps1.xml><?xml version="1.0" encoding="utf-8"?>
-<ds:datastoreItem xmlns:ds="http://schemas.openxmlformats.org/officeDocument/2006/customXml" ds:itemID="{11669978-019A-4F42-876A-5F26321D6C2D}">
+<ds:datastoreItem xmlns:ds="http://schemas.openxmlformats.org/officeDocument/2006/customXml" ds:itemID="{83DCE84A-9648-4483-9A64-2EEB1F93B70D}">
   <ds:schemaRefs>
     <ds:schemaRef ds:uri="http://schemas.openxmlformats.org/officeDocument/2006/bibliography"/>
   </ds:schemaRefs>

</xml_diff>